<commit_message>
New components file is updated and PCB schematic is also updated
</commit_message>
<xml_diff>
--- a/After Feedback/New Components.docx
+++ b/After Feedback/New Components.docx
@@ -4,10 +4,7 @@
   <w:body>
     <w:p>
       <w:r>
-        <w:t xml:space="preserve">Rectifier Diode </w:t>
-      </w:r>
-      <w:r>
-        <w:t>S1G(Single)</w:t>
+        <w:t>Rectifier Diode S1G(Single)</w:t>
       </w:r>
     </w:p>
     <w:p>
@@ -75,114 +72,161 @@
         <w:t xml:space="preserve">Buck Capacitor </w:t>
       </w:r>
       <w:r>
-        <w:t>GRM188R6YA475KE15</w:t>
-      </w:r>
-      <w:r>
+        <w:t xml:space="preserve">GRM188R6YA475KE15 </w:t>
+      </w:r>
+      <w:r>
+        <w:t>https://search.murata.co.jp/Ceramy/image/img/A01X/G101/ENG/GRM188R6YA475KE15-01.pdf</w:t>
+      </w:r>
+    </w:p>
+    <w:p>
+      <w:pPr>
+        <w:rPr>
+          <w:rStyle w:val="Kpr"/>
+          <w:color w:val="auto"/>
+          <w:u w:val="none"/>
+        </w:rPr>
+      </w:pPr>
+      <w:r>
+        <w:rPr>
+          <w:rStyle w:val="Kpr"/>
+          <w:color w:val="auto"/>
+          <w:u w:val="none"/>
+        </w:rPr>
+        <w:t xml:space="preserve">Buck Inductor </w:t>
+      </w:r>
+      <w:r>
+        <w:rPr>
+          <w:rStyle w:val="Kpr"/>
+          <w:color w:val="auto"/>
+          <w:u w:val="none"/>
+        </w:rPr>
+        <w:t>AIRD-03-152K</w:t>
+      </w:r>
+    </w:p>
+    <w:p>
+      <w:pPr>
+        <w:rPr>
+          <w:rStyle w:val="Kpr"/>
+          <w:color w:val="auto"/>
+          <w:u w:val="none"/>
+        </w:rPr>
+      </w:pPr>
+      <w:r>
+        <w:rPr>
+          <w:rStyle w:val="Kpr"/>
+          <w:color w:val="auto"/>
+          <w:u w:val="none"/>
+        </w:rPr>
+        <w:t>https://www.digikey.bg/product-detail/en/abracon-llc/AIRD-03-152K/535-11345-ND/2660635</w:t>
+      </w:r>
+    </w:p>
+    <w:p>
+      <w:pPr>
+        <w:rPr>
+          <w:rStyle w:val="Kpr"/>
+          <w:color w:val="auto"/>
+          <w:u w:val="none"/>
+        </w:rPr>
+      </w:pPr>
+      <w:r>
+        <w:rPr>
+          <w:rStyle w:val="Kpr"/>
+          <w:color w:val="auto"/>
+          <w:u w:val="none"/>
+        </w:rPr>
+        <w:t xml:space="preserve">Buck Diode </w:t>
+      </w:r>
+      <w:r>
+        <w:rPr>
+          <w:rStyle w:val="Kpr"/>
+          <w:color w:val="auto"/>
+          <w:u w:val="none"/>
+        </w:rPr>
+        <w:t>UF5404-E3/54</w:t>
+      </w:r>
+    </w:p>
+    <w:p>
+      <w:pPr>
+        <w:rPr>
+          <w:rStyle w:val="Kpr"/>
+          <w:color w:val="auto"/>
+          <w:u w:val="none"/>
+        </w:rPr>
+      </w:pPr>
+      <w:r>
+        <w:rPr>
+          <w:rStyle w:val="Kpr"/>
+          <w:color w:val="auto"/>
+          <w:u w:val="none"/>
+        </w:rPr>
+        <w:t>https://www.digikey.com/en/products/detail/vishay-semiconductor-diodes-division/UF5404-E3-54/2217932</w:t>
+      </w:r>
+    </w:p>
+    <w:p>
+      <w:pPr>
+        <w:rPr>
+          <w:rStyle w:val="Kpr"/>
+          <w:color w:val="auto"/>
+          <w:u w:val="none"/>
+        </w:rPr>
+      </w:pPr>
+      <w:r>
+        <w:rPr>
+          <w:rStyle w:val="Kpr"/>
+          <w:color w:val="auto"/>
+          <w:u w:val="none"/>
+        </w:rPr>
+        <w:t>Battery Diode</w:t>
+      </w:r>
+      <w:r>
+        <w:rPr>
+          <w:rStyle w:val="Kpr"/>
+          <w:color w:val="auto"/>
+          <w:u w:val="none"/>
+        </w:rPr>
         <w:t xml:space="preserve"> </w:t>
       </w:r>
       <w:r>
-        <w:t>https://search.murata.co.jp/Ceramy/image/img/A01X/G101/ENG/GRM188R6YA475KE15-01.pdf</w:t>
-      </w:r>
-    </w:p>
-    <w:p>
-      <w:pPr>
-        <w:rPr>
-          <w:rStyle w:val="Kpr"/>
-          <w:color w:val="auto"/>
-          <w:u w:val="none"/>
-        </w:rPr>
-      </w:pPr>
-      <w:r>
-        <w:rPr>
-          <w:rStyle w:val="Kpr"/>
-          <w:color w:val="auto"/>
-          <w:u w:val="none"/>
-        </w:rPr>
-        <w:t xml:space="preserve">Buck Inductor </w:t>
-      </w:r>
-      <w:r>
-        <w:rPr>
-          <w:rStyle w:val="Kpr"/>
-          <w:color w:val="auto"/>
-          <w:u w:val="none"/>
-        </w:rPr>
-        <w:t>AIRD-03-152K</w:t>
-      </w:r>
-    </w:p>
-    <w:p>
-      <w:pPr>
-        <w:rPr>
-          <w:rStyle w:val="Kpr"/>
-          <w:color w:val="auto"/>
-          <w:u w:val="none"/>
-        </w:rPr>
-      </w:pPr>
-      <w:r>
-        <w:rPr>
-          <w:rStyle w:val="Kpr"/>
-          <w:color w:val="auto"/>
-          <w:u w:val="none"/>
-        </w:rPr>
-        <w:t>https://www.digikey.bg/product-detail/en/abracon-llc/AIRD-03-152K/535-11345-ND/2660635</w:t>
-      </w:r>
-    </w:p>
-    <w:p>
-      <w:pPr>
-        <w:rPr>
-          <w:rStyle w:val="Kpr"/>
-          <w:color w:val="auto"/>
-          <w:u w:val="none"/>
-        </w:rPr>
-      </w:pPr>
-      <w:r>
-        <w:rPr>
-          <w:rStyle w:val="Kpr"/>
-          <w:color w:val="auto"/>
-          <w:u w:val="none"/>
-        </w:rPr>
-        <w:t xml:space="preserve">Buck Diode </w:t>
-      </w:r>
-      <w:r>
-        <w:rPr>
-          <w:rStyle w:val="Kpr"/>
-          <w:color w:val="auto"/>
-          <w:u w:val="none"/>
-        </w:rPr>
-        <w:t>UF5404-E3/54</w:t>
-      </w:r>
-    </w:p>
-    <w:p>
-      <w:pPr>
-        <w:rPr>
-          <w:rStyle w:val="Kpr"/>
-          <w:color w:val="auto"/>
-          <w:u w:val="none"/>
-        </w:rPr>
-      </w:pPr>
-      <w:r>
-        <w:rPr>
-          <w:rStyle w:val="Kpr"/>
-          <w:color w:val="auto"/>
-          <w:u w:val="none"/>
-        </w:rPr>
-        <w:t>https://www.digikey.com/en/products/detail/vishay-semiconductor-diodes-division/UF5404-E3-54/2217932</w:t>
-      </w:r>
-    </w:p>
-    <w:p>
-      <w:pPr>
-        <w:rPr>
-          <w:rStyle w:val="Kpr"/>
-          <w:color w:val="auto"/>
-          <w:u w:val="none"/>
-        </w:rPr>
-      </w:pPr>
-      <w:r>
-        <w:rPr>
-          <w:rStyle w:val="Kpr"/>
-          <w:color w:val="auto"/>
-          <w:u w:val="none"/>
-        </w:rPr>
-        <w:t>Battery Diode</w:t>
+        <w:rPr>
+          <w:rStyle w:val="Kpr"/>
+          <w:color w:val="auto"/>
+          <w:u w:val="none"/>
+        </w:rPr>
+        <w:t>PMEG3030EP,115</w:t>
+      </w:r>
+    </w:p>
+    <w:p>
+      <w:pPr>
+        <w:rPr>
+          <w:rStyle w:val="Kpr"/>
+          <w:color w:val="auto"/>
+          <w:u w:val="none"/>
+        </w:rPr>
+      </w:pPr>
+      <w:hyperlink r:id="rId6" w:history="1">
+        <w:r>
+          <w:rPr>
+            <w:rStyle w:val="Kpr"/>
+          </w:rPr>
+          <w:t>https://www.digikey.com/en/products/detail/nexperia-usa-inc/PMEG3030EP115/2228693</w:t>
+        </w:r>
+      </w:hyperlink>
+    </w:p>
+    <w:p>
+      <w:pPr>
+        <w:rPr>
+          <w:rStyle w:val="Kpr"/>
+          <w:color w:val="auto"/>
+          <w:u w:val="none"/>
+        </w:rPr>
+      </w:pPr>
+      <w:r>
+        <w:rPr>
+          <w:rStyle w:val="Kpr"/>
+          <w:color w:val="auto"/>
+          <w:u w:val="none"/>
+        </w:rPr>
+        <w:t>Controller</w:t>
       </w:r>
       <w:r>
         <w:rPr>
@@ -198,56 +242,6 @@
           <w:color w:val="auto"/>
           <w:u w:val="none"/>
         </w:rPr>
-        <w:t>SJPA-L3VL</w:t>
-      </w:r>
-    </w:p>
-    <w:p>
-      <w:pPr>
-        <w:rPr>
-          <w:rStyle w:val="Kpr"/>
-          <w:color w:val="auto"/>
-          <w:u w:val="none"/>
-        </w:rPr>
-      </w:pPr>
-      <w:r>
-        <w:rPr>
-          <w:rStyle w:val="Kpr"/>
-          <w:color w:val="auto"/>
-          <w:u w:val="none"/>
-        </w:rPr>
-        <w:t>https://www.digikey.com/en/products/detail/sanken/SJPA-L3VL/4625355</w:t>
-      </w:r>
-    </w:p>
-    <w:p>
-      <w:pPr>
-        <w:rPr>
-          <w:rStyle w:val="Kpr"/>
-          <w:color w:val="auto"/>
-          <w:u w:val="none"/>
-        </w:rPr>
-      </w:pPr>
-      <w:r>
-        <w:rPr>
-          <w:rStyle w:val="Kpr"/>
-          <w:color w:val="auto"/>
-          <w:u w:val="none"/>
-        </w:rPr>
-        <w:t>Controller</w:t>
-      </w:r>
-      <w:r>
-        <w:rPr>
-          <w:rStyle w:val="Kpr"/>
-          <w:color w:val="auto"/>
-          <w:u w:val="none"/>
-        </w:rPr>
-        <w:t xml:space="preserve"> </w:t>
-      </w:r>
-      <w:r>
-        <w:rPr>
-          <w:rStyle w:val="Kpr"/>
-          <w:color w:val="auto"/>
-          <w:u w:val="none"/>
-        </w:rPr>
         <w:t>HV9961</w:t>
       </w:r>
     </w:p>
@@ -318,7 +312,7 @@
           <w:u w:val="none"/>
         </w:rPr>
       </w:pPr>
-      <w:hyperlink r:id="rId6" w:history="1">
+      <w:hyperlink r:id="rId7" w:history="1">
         <w:r>
           <w:rPr>
             <w:rStyle w:val="Kpr"/>
@@ -394,7 +388,7 @@
           <w:u w:val="none"/>
         </w:rPr>
       </w:pPr>
-      <w:hyperlink r:id="rId7" w:history="1">
+      <w:hyperlink r:id="rId8" w:history="1">
         <w:r>
           <w:rPr>
             <w:rStyle w:val="Kpr"/>

</xml_diff>

<commit_message>
New component selection and BOM is added
</commit_message>
<xml_diff>
--- a/After Feedback/New Components.docx
+++ b/After Feedback/New Components.docx
@@ -25,17 +25,14 @@
     </w:p>
     <w:p/>
     <w:p>
-      <w:pPr>
-        <w:rPr>
-          <w:rStyle w:val="Kpr"/>
-        </w:rPr>
-      </w:pPr>
       <w:r>
         <w:t xml:space="preserve">Rectifier Capacitor </w:t>
       </w:r>
       <w:r>
-        <w:t>400USG470MEFC25X50</w:t>
-      </w:r>
+        <w:t>380LX471M350A032</w:t>
+      </w:r>
+    </w:p>
+    <w:p>
       <w:r>
         <w:t xml:space="preserve"> </w:t>
       </w:r>
@@ -44,7 +41,7 @@
           <w:rPr>
             <w:rStyle w:val="Kpr"/>
           </w:rPr>
-          <w:t>https://www.digikey.com/en/products/detail/rubycon/400USG470MEFC25X50/6184448</w:t>
+          <w:t>https://www.digikey.com/en/products/detail/cornell-dubilier-electronics-cde/380LX471M350A032/1699633</w:t>
         </w:r>
       </w:hyperlink>
     </w:p>
@@ -52,6 +49,21 @@
       <w:pPr>
         <w:rPr>
           <w:rStyle w:val="Kpr"/>
+          <w:color w:val="auto"/>
+          <w:u w:val="none"/>
+        </w:rPr>
+      </w:pPr>
+      <w:r>
+        <w:t xml:space="preserve">Buck Converter MOSFET </w:t>
+      </w:r>
+      <w:r>
+        <w:t>IPD50R650CEAUMA1</w:t>
+      </w:r>
+    </w:p>
+    <w:p>
+      <w:pPr>
+        <w:rPr>
+          <w:rStyle w:val="Kpr"/>
         </w:rPr>
       </w:pPr>
     </w:p>
@@ -153,14 +165,23 @@
           <w:u w:val="none"/>
         </w:rPr>
       </w:pPr>
-      <w:r>
-        <w:rPr>
-          <w:rStyle w:val="Kpr"/>
-          <w:color w:val="auto"/>
-          <w:u w:val="none"/>
-        </w:rPr>
-        <w:t>https://www.digikey.com/en/products/detail/vishay-semiconductor-diodes-division/UF5404-E3-54/2217932</w:t>
-      </w:r>
+      <w:hyperlink r:id="rId6" w:history="1">
+        <w:r>
+          <w:rPr>
+            <w:rStyle w:val="Kpr"/>
+          </w:rPr>
+          <w:t>https://www.digikey.com/en/products/detail/vishay-semiconductor-diodes-division/UF5404-E3-54/2217932</w:t>
+        </w:r>
+      </w:hyperlink>
+    </w:p>
+    <w:p>
+      <w:pPr>
+        <w:rPr>
+          <w:rStyle w:val="Kpr"/>
+          <w:color w:val="auto"/>
+          <w:u w:val="none"/>
+        </w:rPr>
+      </w:pPr>
     </w:p>
     <w:p>
       <w:pPr>
@@ -199,11 +220,9 @@
       <w:pPr>
         <w:rPr>
           <w:rStyle w:val="Kpr"/>
-          <w:color w:val="auto"/>
-          <w:u w:val="none"/>
-        </w:rPr>
-      </w:pPr>
-      <w:hyperlink r:id="rId6" w:history="1">
+        </w:rPr>
+      </w:pPr>
+      <w:hyperlink r:id="rId7" w:history="1">
         <w:r>
           <w:rPr>
             <w:rStyle w:val="Kpr"/>
@@ -220,6 +239,15 @@
           <w:u w:val="none"/>
         </w:rPr>
       </w:pPr>
+    </w:p>
+    <w:p>
+      <w:pPr>
+        <w:rPr>
+          <w:rStyle w:val="Kpr"/>
+          <w:color w:val="auto"/>
+          <w:u w:val="none"/>
+        </w:rPr>
+      </w:pPr>
       <w:r>
         <w:rPr>
           <w:rStyle w:val="Kpr"/>
@@ -253,14 +281,23 @@
           <w:u w:val="none"/>
         </w:rPr>
       </w:pPr>
-      <w:r>
-        <w:rPr>
-          <w:rStyle w:val="Kpr"/>
-          <w:color w:val="auto"/>
-          <w:u w:val="none"/>
-        </w:rPr>
-        <w:t>https://www.digikey.com/en/products/detail/microchip-technology/HV9961LG-G/4902823</w:t>
-      </w:r>
+      <w:hyperlink r:id="rId8" w:history="1">
+        <w:r>
+          <w:rPr>
+            <w:rStyle w:val="Kpr"/>
+          </w:rPr>
+          <w:t>https://www.digikey.com/en/products/detail/microchip-technology/HV9961LG-G/4902823</w:t>
+        </w:r>
+      </w:hyperlink>
+    </w:p>
+    <w:p>
+      <w:pPr>
+        <w:rPr>
+          <w:rStyle w:val="Kpr"/>
+          <w:color w:val="auto"/>
+          <w:u w:val="none"/>
+        </w:rPr>
+      </w:pPr>
     </w:p>
     <w:p>
       <w:pPr>
@@ -312,7 +349,7 @@
           <w:u w:val="none"/>
         </w:rPr>
       </w:pPr>
-      <w:hyperlink r:id="rId7" w:history="1">
+      <w:hyperlink r:id="rId9" w:history="1">
         <w:r>
           <w:rPr>
             <w:rStyle w:val="Kpr"/>
@@ -337,63 +374,54 @@
         </w:rPr>
         <w:t>Capacitor-Resistor (RC)</w:t>
       </w:r>
-    </w:p>
-    <w:p>
-      <w:pPr>
-        <w:rPr>
-          <w:rStyle w:val="Kpr"/>
-          <w:color w:val="auto"/>
-          <w:u w:val="none"/>
-        </w:rPr>
-      </w:pPr>
-      <w:r>
-        <w:rPr>
-          <w:rStyle w:val="Kpr"/>
-          <w:color w:val="auto"/>
-          <w:u w:val="none"/>
-        </w:rPr>
-        <w:t>RMCF0805JG270K</w:t>
-      </w:r>
-    </w:p>
-    <w:p>
-      <w:pPr>
-        <w:rPr>
-          <w:rStyle w:val="Kpr"/>
-          <w:color w:val="auto"/>
-          <w:u w:val="none"/>
-        </w:rPr>
-      </w:pPr>
-      <w:r>
-        <w:rPr>
-          <w:rStyle w:val="Kpr"/>
-          <w:color w:val="auto"/>
-          <w:u w:val="none"/>
-        </w:rPr>
-        <w:t xml:space="preserve">Controller Shunt Resistor </w:t>
-      </w:r>
-      <w:r>
-        <w:rPr>
-          <w:rStyle w:val="Kpr"/>
-          <w:color w:val="auto"/>
-          <w:u w:val="none"/>
-        </w:rPr>
-        <w:t>SM4124FTR137</w:t>
-      </w:r>
-    </w:p>
-    <w:p>
-      <w:pPr>
-        <w:rPr>
-          <w:rStyle w:val="Kpr"/>
-          <w:color w:val="auto"/>
-          <w:u w:val="none"/>
-        </w:rPr>
-      </w:pPr>
-      <w:hyperlink r:id="rId8" w:history="1">
+      <w:r>
+        <w:rPr>
+          <w:rStyle w:val="Kpr"/>
+          <w:color w:val="auto"/>
+          <w:u w:val="none"/>
+        </w:rPr>
+        <w:t xml:space="preserve"> </w:t>
+      </w:r>
+    </w:p>
+    <w:p>
+      <w:pPr>
+        <w:rPr>
+          <w:rStyle w:val="Kpr"/>
+          <w:color w:val="auto"/>
+          <w:u w:val="none"/>
+        </w:rPr>
+      </w:pPr>
+      <w:r>
+        <w:rPr>
+          <w:rStyle w:val="Kpr"/>
+          <w:color w:val="auto"/>
+          <w:u w:val="none"/>
+        </w:rPr>
+        <w:t xml:space="preserve">VDD BAĞLI </w:t>
+      </w:r>
+      <w:r>
+        <w:rPr>
+          <w:rStyle w:val="Kpr"/>
+          <w:color w:val="auto"/>
+          <w:u w:val="none"/>
+        </w:rPr>
+        <w:t>RK73B2ATTD204G</w:t>
+      </w:r>
+    </w:p>
+    <w:p>
+      <w:pPr>
+        <w:rPr>
+          <w:rStyle w:val="Kpr"/>
+          <w:color w:val="auto"/>
+          <w:u w:val="none"/>
+        </w:rPr>
+      </w:pPr>
+      <w:hyperlink r:id="rId10" w:history="1">
         <w:r>
           <w:rPr>
             <w:rStyle w:val="Kpr"/>
           </w:rPr>
-          <w:t>https://www.digikey.com/en/products/detail/stackpole-electronics-inc/SM4124FTR137/1698207</w:t>
+          <w:t>https://www.digikey.be/product-detail/en/koa-speer-electronics-inc/RK73B2ATTD204G/2019-RK73B2ATTD204GDKR-ND/12361953</w:t>
         </w:r>
       </w:hyperlink>
     </w:p>
@@ -405,6 +433,122 @@
           <w:u w:val="none"/>
         </w:rPr>
       </w:pPr>
+    </w:p>
+    <w:p>
+      <w:pPr>
+        <w:rPr>
+          <w:rStyle w:val="Kpr"/>
+          <w:color w:val="auto"/>
+          <w:u w:val="none"/>
+        </w:rPr>
+      </w:pPr>
+      <w:r>
+        <w:rPr>
+          <w:rStyle w:val="Kpr"/>
+          <w:color w:val="auto"/>
+          <w:u w:val="none"/>
+        </w:rPr>
+        <w:lastRenderedPageBreak/>
+        <w:t xml:space="preserve">Rt </w:t>
+      </w:r>
+      <w:proofErr w:type="spellStart"/>
+      <w:r>
+        <w:rPr>
+          <w:rStyle w:val="Kpr"/>
+          <w:color w:val="auto"/>
+          <w:u w:val="none"/>
+        </w:rPr>
+        <w:t>bağlı</w:t>
+      </w:r>
+      <w:proofErr w:type="spellEnd"/>
+      <w:r>
+        <w:rPr>
+          <w:rStyle w:val="Kpr"/>
+          <w:color w:val="auto"/>
+          <w:u w:val="none"/>
+        </w:rPr>
+        <w:t xml:space="preserve"> </w:t>
+      </w:r>
+      <w:r>
+        <w:rPr>
+          <w:rStyle w:val="Kpr"/>
+          <w:color w:val="auto"/>
+          <w:u w:val="none"/>
+        </w:rPr>
+        <w:t>RK73H2ETTD4023F</w:t>
+      </w:r>
+    </w:p>
+    <w:p>
+      <w:pPr>
+        <w:rPr>
+          <w:rStyle w:val="Kpr"/>
+          <w:color w:val="auto"/>
+          <w:u w:val="none"/>
+        </w:rPr>
+      </w:pPr>
+      <w:hyperlink r:id="rId11" w:history="1">
+        <w:r>
+          <w:rPr>
+            <w:rStyle w:val="Kpr"/>
+          </w:rPr>
+          <w:t>https://www.digikey.be/product-detail/en/koa-speer-electronics-inc/RK73H2ETTD4023F/2019-RK73H2ETTD4023FCT-ND/12376616</w:t>
+        </w:r>
+      </w:hyperlink>
+    </w:p>
+    <w:p>
+      <w:pPr>
+        <w:rPr>
+          <w:rStyle w:val="Kpr"/>
+          <w:color w:val="auto"/>
+          <w:u w:val="none"/>
+        </w:rPr>
+      </w:pPr>
+    </w:p>
+    <w:p>
+      <w:pPr>
+        <w:rPr>
+          <w:rStyle w:val="Kpr"/>
+          <w:color w:val="auto"/>
+          <w:u w:val="none"/>
+        </w:rPr>
+      </w:pPr>
+    </w:p>
+    <w:p>
+      <w:pPr>
+        <w:rPr>
+          <w:rStyle w:val="Kpr"/>
+          <w:color w:val="auto"/>
+          <w:u w:val="none"/>
+        </w:rPr>
+      </w:pPr>
+      <w:r>
+        <w:rPr>
+          <w:rStyle w:val="Kpr"/>
+          <w:color w:val="auto"/>
+          <w:u w:val="none"/>
+        </w:rPr>
+        <w:t xml:space="preserve">Controller Shunt Resistor </w:t>
+      </w:r>
+      <w:r>
+        <w:rPr>
+          <w:rStyle w:val="Kpr"/>
+          <w:color w:val="auto"/>
+          <w:u w:val="none"/>
+        </w:rPr>
+        <w:t>CSRN2010JKR130</w:t>
+      </w:r>
+    </w:p>
+    <w:p>
+      <w:pPr>
+        <w:rPr>
+          <w:rStyle w:val="Kpr"/>
+          <w:color w:val="auto"/>
+          <w:u w:val="none"/>
+        </w:rPr>
+      </w:pPr>
+      <w:r>
+        <w:t>https://www.digikey.com/en/products/detail/stackpole-electronics-inc/CSRN2010JKR130/6271655</w:t>
+      </w:r>
     </w:p>
     <w:p>
       <w:pPr>

</xml_diff>